<commit_message>
Project Management Guidelines updated
</commit_message>
<xml_diff>
--- a/Documentation/Project Management Guidelines.docx
+++ b/Documentation/Project Management Guidelines.docx
@@ -5,7 +5,7 @@
     <w:p>
       <w:r>
         <w:pict w14:anchorId="39B8A49E">
-          <v:rect id="_x0000_i1067" style="width:0;height:1.5pt" o:hralign="center" o:hrstd="t" o:hr="t" fillcolor="#a0a0a0" stroked="f"/>
+          <v:rect id="_x0000_i1025" style="width:0;height:1.5pt" o:hralign="center" o:hrstd="t" o:hr="t" fillcolor="#a0a0a0" stroked="f"/>
         </w:pict>
       </w:r>
     </w:p>
@@ -41,6 +41,9 @@
       <w:r>
         <w:t xml:space="preserve"> </w:t>
       </w:r>
+      <w:r>
+        <w:t>Objective has been added in Readme file</w:t>
+      </w:r>
     </w:p>
     <w:p>
       <w:pPr>
@@ -77,6 +80,9 @@
       <w:r>
         <w:t xml:space="preserve"> </w:t>
       </w:r>
+      <w:r>
+        <w:t>Gantt Chart has been added.</w:t>
+      </w:r>
     </w:p>
     <w:p>
       <w:pPr>
@@ -97,7 +103,7 @@
       </w:r>
       <w:r>
         <w:pict w14:anchorId="7B900D4C">
-          <v:rect id="_x0000_i1068" style="width:0;height:1.5pt" o:hralign="center" o:hrstd="t" o:hr="t" fillcolor="#a0a0a0" stroked="f"/>
+          <v:rect id="_x0000_i1026" style="width:0;height:1.5pt" o:hralign="center" o:hrstd="t" o:hr="t" fillcolor="#a0a0a0" stroked="f"/>
         </w:pict>
       </w:r>
     </w:p>
@@ -169,9 +175,48 @@
       <w:r>
         <w:t xml:space="preserve"> </w:t>
       </w:r>
+    </w:p>
+    <w:p>
+      <w:pPr>
+        <w:pStyle w:val="ListParagraph"/>
+        <w:numPr>
+          <w:ilvl w:val="1"/>
+          <w:numId w:val="2"/>
+        </w:numPr>
+      </w:pPr>
+      <w:r>
+        <w:t xml:space="preserve">Google Meet: For virtual discussions and real-time team collaboration. </w:t>
+      </w:r>
+    </w:p>
+    <w:p>
+      <w:pPr>
+        <w:pStyle w:val="ListParagraph"/>
+        <w:numPr>
+          <w:ilvl w:val="1"/>
+          <w:numId w:val="2"/>
+        </w:numPr>
+      </w:pPr>
+      <w:r>
+        <w:t xml:space="preserve">Git: For version control, managing code commits, and ensuring seamless collaboration on the project. </w:t>
+      </w:r>
+    </w:p>
+    <w:p>
+      <w:pPr>
+        <w:pStyle w:val="ListParagraph"/>
+        <w:numPr>
+          <w:ilvl w:val="1"/>
+          <w:numId w:val="2"/>
+        </w:numPr>
+      </w:pPr>
+      <w:r>
+        <w:t>Visual Studio: For efficient programming, debugging, and application development.</w:t>
+      </w:r>
+      <w:r>
+        <w:t xml:space="preserve"> </w:t>
+      </w:r>
       <w:r>
         <w:pict w14:anchorId="605B1CE3">
-          <v:rect id="_x0000_i1069" style="width:0;height:1.5pt" o:hralign="center" o:hrstd="t" o:hr="t" fillcolor="#a0a0a0" stroked="f"/>
+          <v:rect id="_x0000_i1034" style="width:0;height:1.5pt" o:hralign="center" o:hrstd="t" o:hr="t" fillcolor="#a0a0a0" stroked="f"/>
         </w:pict>
       </w:r>
     </w:p>
@@ -229,7 +274,7 @@
     <w:p>
       <w:r>
         <w:pict w14:anchorId="2270091B">
-          <v:rect id="_x0000_i1070" style="width:0;height:1.5pt" o:hralign="center" o:hrstd="t" o:hr="t" fillcolor="#a0a0a0" stroked="f"/>
+          <v:rect id="_x0000_i1028" style="width:0;height:1.5pt" o:hralign="center" o:hrstd="t" o:hr="t" fillcolor="#a0a0a0" stroked="f"/>
         </w:pict>
       </w:r>
     </w:p>
@@ -266,6 +311,1662 @@
         <w:t xml:space="preserve"> </w:t>
       </w:r>
     </w:p>
+    <w:tbl>
+      <w:tblPr>
+        <w:tblW w:w="9647" w:type="dxa"/>
+        <w:tblLook w:val="04A0" w:firstRow="1" w:lastRow="0" w:firstColumn="1" w:lastColumn="0" w:noHBand="0" w:noVBand="1"/>
+      </w:tblPr>
+      <w:tblGrid>
+        <w:gridCol w:w="1080"/>
+        <w:gridCol w:w="4500"/>
+        <w:gridCol w:w="1187"/>
+        <w:gridCol w:w="1520"/>
+        <w:gridCol w:w="1360"/>
+      </w:tblGrid>
+      <w:tr>
+        <w:trPr>
+          <w:trHeight w:val="480"/>
+        </w:trPr>
+        <w:tc>
+          <w:tcPr>
+            <w:tcW w:w="1080" w:type="dxa"/>
+            <w:tcBorders>
+              <w:top w:val="single" w:sz="4" w:space="0" w:color="A6A6A6"/>
+              <w:left w:val="nil"/>
+              <w:bottom w:val="nil"/>
+              <w:right w:val="nil"/>
+            </w:tcBorders>
+            <w:shd w:val="clear" w:color="5B9BD5" w:fill="808080"/>
+            <w:noWrap/>
+            <w:vAlign w:val="center"/>
+            <w:hideMark/>
+          </w:tcPr>
+          <w:p>
+            <w:pPr>
+              <w:spacing w:after="0" w:line="240" w:lineRule="auto"/>
+              <w:ind w:firstLineChars="100" w:firstLine="181"/>
+              <w:rPr>
+                <w:rFonts w:ascii="Times New Roman" w:eastAsia="Times New Roman" w:hAnsi="Times New Roman" w:cs="Times New Roman"/>
+                <w:b/>
+                <w:bCs/>
+                <w:color w:val="FFFFFF"/>
+                <w:kern w:val="0"/>
+                <w:sz w:val="18"/>
+                <w:szCs w:val="18"/>
+                <w14:ligatures w14:val="none"/>
+              </w:rPr>
+            </w:pPr>
+            <w:r>
+              <w:rPr>
+                <w:rFonts w:ascii="Times New Roman" w:eastAsia="Times New Roman" w:hAnsi="Times New Roman" w:cs="Times New Roman"/>
+                <w:b/>
+                <w:bCs/>
+                <w:color w:val="FFFFFF"/>
+                <w:kern w:val="0"/>
+                <w:sz w:val="18"/>
+                <w:szCs w:val="18"/>
+                <w14:ligatures w14:val="none"/>
+              </w:rPr>
+              <w:t>TASK</w:t>
+            </w:r>
+          </w:p>
+        </w:tc>
+        <w:tc>
+          <w:tcPr>
+            <w:tcW w:w="4500" w:type="dxa"/>
+            <w:tcBorders>
+              <w:top w:val="single" w:sz="4" w:space="0" w:color="A6A6A6"/>
+              <w:left w:val="nil"/>
+              <w:bottom w:val="nil"/>
+              <w:right w:val="nil"/>
+            </w:tcBorders>
+            <w:shd w:val="clear" w:color="5B9BD5" w:fill="808080"/>
+            <w:vAlign w:val="center"/>
+            <w:hideMark/>
+          </w:tcPr>
+          <w:p>
+            <w:pPr>
+              <w:spacing w:after="0" w:line="240" w:lineRule="auto"/>
+              <w:jc w:val="center"/>
+              <w:rPr>
+                <w:rFonts w:ascii="Times New Roman" w:eastAsia="Times New Roman" w:hAnsi="Times New Roman" w:cs="Times New Roman"/>
+                <w:b/>
+                <w:bCs/>
+                <w:color w:val="FFFFFF"/>
+                <w:kern w:val="0"/>
+                <w:sz w:val="18"/>
+                <w:szCs w:val="18"/>
+                <w14:ligatures w14:val="none"/>
+              </w:rPr>
+            </w:pPr>
+            <w:r>
+              <w:rPr>
+                <w:rFonts w:ascii="Times New Roman" w:eastAsia="Times New Roman" w:hAnsi="Times New Roman" w:cs="Times New Roman"/>
+                <w:b/>
+                <w:bCs/>
+                <w:color w:val="FFFFFF"/>
+                <w:kern w:val="0"/>
+                <w:sz w:val="18"/>
+                <w:szCs w:val="18"/>
+                <w14:ligatures w14:val="none"/>
+              </w:rPr>
+              <w:t>TASK DESCRIPTION</w:t>
+            </w:r>
+          </w:p>
+        </w:tc>
+        <w:tc>
+          <w:tcPr>
+            <w:tcW w:w="1187" w:type="dxa"/>
+            <w:tcBorders>
+              <w:top w:val="single" w:sz="4" w:space="0" w:color="A6A6A6"/>
+              <w:left w:val="nil"/>
+              <w:bottom w:val="nil"/>
+              <w:right w:val="nil"/>
+            </w:tcBorders>
+            <w:shd w:val="clear" w:color="5B9BD5" w:fill="808080"/>
+            <w:vAlign w:val="center"/>
+            <w:hideMark/>
+          </w:tcPr>
+          <w:p>
+            <w:pPr>
+              <w:spacing w:after="0" w:line="240" w:lineRule="auto"/>
+              <w:jc w:val="center"/>
+              <w:rPr>
+                <w:rFonts w:ascii="Times New Roman" w:eastAsia="Times New Roman" w:hAnsi="Times New Roman" w:cs="Times New Roman"/>
+                <w:b/>
+                <w:bCs/>
+                <w:color w:val="FFFFFF"/>
+                <w:kern w:val="0"/>
+                <w:sz w:val="18"/>
+                <w:szCs w:val="18"/>
+                <w14:ligatures w14:val="none"/>
+              </w:rPr>
+            </w:pPr>
+            <w:r>
+              <w:rPr>
+                <w:rFonts w:ascii="Times New Roman" w:eastAsia="Times New Roman" w:hAnsi="Times New Roman" w:cs="Times New Roman"/>
+                <w:b/>
+                <w:bCs/>
+                <w:color w:val="FFFFFF"/>
+                <w:kern w:val="0"/>
+                <w:sz w:val="18"/>
+                <w:szCs w:val="18"/>
+                <w14:ligatures w14:val="none"/>
+              </w:rPr>
+              <w:t>PROGRESS</w:t>
+            </w:r>
+          </w:p>
+        </w:tc>
+        <w:tc>
+          <w:tcPr>
+            <w:tcW w:w="1520" w:type="dxa"/>
+            <w:tcBorders>
+              <w:top w:val="single" w:sz="4" w:space="0" w:color="A6A6A6"/>
+              <w:left w:val="nil"/>
+              <w:bottom w:val="nil"/>
+              <w:right w:val="nil"/>
+            </w:tcBorders>
+            <w:shd w:val="clear" w:color="5B9BD5" w:fill="808080"/>
+            <w:vAlign w:val="center"/>
+            <w:hideMark/>
+          </w:tcPr>
+          <w:p>
+            <w:pPr>
+              <w:spacing w:after="0" w:line="240" w:lineRule="auto"/>
+              <w:jc w:val="center"/>
+              <w:rPr>
+                <w:rFonts w:ascii="Times New Roman" w:eastAsia="Times New Roman" w:hAnsi="Times New Roman" w:cs="Times New Roman"/>
+                <w:b/>
+                <w:bCs/>
+                <w:color w:val="FFFFFF"/>
+                <w:kern w:val="0"/>
+                <w:sz w:val="18"/>
+                <w:szCs w:val="18"/>
+                <w14:ligatures w14:val="none"/>
+              </w:rPr>
+            </w:pPr>
+            <w:r>
+              <w:rPr>
+                <w:rFonts w:ascii="Times New Roman" w:eastAsia="Times New Roman" w:hAnsi="Times New Roman" w:cs="Times New Roman"/>
+                <w:b/>
+                <w:bCs/>
+                <w:color w:val="FFFFFF"/>
+                <w:kern w:val="0"/>
+                <w:sz w:val="18"/>
+                <w:szCs w:val="18"/>
+                <w14:ligatures w14:val="none"/>
+              </w:rPr>
+              <w:t>START</w:t>
+            </w:r>
+          </w:p>
+        </w:tc>
+        <w:tc>
+          <w:tcPr>
+            <w:tcW w:w="1360" w:type="dxa"/>
+            <w:tcBorders>
+              <w:top w:val="single" w:sz="4" w:space="0" w:color="A6A6A6"/>
+              <w:left w:val="nil"/>
+              <w:bottom w:val="nil"/>
+              <w:right w:val="nil"/>
+            </w:tcBorders>
+            <w:shd w:val="clear" w:color="5B9BD5" w:fill="808080"/>
+            <w:vAlign w:val="center"/>
+            <w:hideMark/>
+          </w:tcPr>
+          <w:p>
+            <w:pPr>
+              <w:spacing w:after="0" w:line="240" w:lineRule="auto"/>
+              <w:jc w:val="center"/>
+              <w:rPr>
+                <w:rFonts w:ascii="Times New Roman" w:eastAsia="Times New Roman" w:hAnsi="Times New Roman" w:cs="Times New Roman"/>
+                <w:b/>
+                <w:bCs/>
+                <w:color w:val="FFFFFF"/>
+                <w:kern w:val="0"/>
+                <w:sz w:val="18"/>
+                <w:szCs w:val="18"/>
+                <w14:ligatures w14:val="none"/>
+              </w:rPr>
+            </w:pPr>
+            <w:r>
+              <w:rPr>
+                <w:rFonts w:ascii="Times New Roman" w:eastAsia="Times New Roman" w:hAnsi="Times New Roman" w:cs="Times New Roman"/>
+                <w:b/>
+                <w:bCs/>
+                <w:color w:val="FFFFFF"/>
+                <w:kern w:val="0"/>
+                <w:sz w:val="18"/>
+                <w:szCs w:val="18"/>
+                <w14:ligatures w14:val="none"/>
+              </w:rPr>
+              <w:t>END</w:t>
+            </w:r>
+          </w:p>
+        </w:tc>
+      </w:tr>
+      <w:tr>
+        <w:trPr>
+          <w:trHeight w:val="315"/>
+        </w:trPr>
+        <w:tc>
+          <w:tcPr>
+            <w:tcW w:w="1080" w:type="dxa"/>
+            <w:tcBorders>
+              <w:top w:val="single" w:sz="4" w:space="0" w:color="auto"/>
+              <w:left w:val="single" w:sz="4" w:space="0" w:color="auto"/>
+              <w:bottom w:val="single" w:sz="4" w:space="0" w:color="auto"/>
+              <w:right w:val="single" w:sz="4" w:space="0" w:color="auto"/>
+            </w:tcBorders>
+            <w:shd w:val="clear" w:color="000000" w:fill="ACB9CA"/>
+            <w:noWrap/>
+            <w:vAlign w:val="center"/>
+            <w:hideMark/>
+          </w:tcPr>
+          <w:p>
+            <w:pPr>
+              <w:spacing w:after="0" w:line="240" w:lineRule="auto"/>
+              <w:jc w:val="center"/>
+              <w:rPr>
+                <w:rFonts w:ascii="Calibri" w:eastAsia="Times New Roman" w:hAnsi="Calibri" w:cs="Calibri"/>
+                <w:b/>
+                <w:bCs/>
+                <w:color w:val="000000"/>
+                <w:kern w:val="0"/>
+                <w:sz w:val="22"/>
+                <w:szCs w:val="22"/>
+                <w14:ligatures w14:val="none"/>
+              </w:rPr>
+            </w:pPr>
+            <w:r>
+              <w:rPr>
+                <w:rFonts w:ascii="Calibri" w:eastAsia="Times New Roman" w:hAnsi="Calibri" w:cs="Calibri"/>
+                <w:b/>
+                <w:bCs/>
+                <w:color w:val="000000"/>
+                <w:kern w:val="0"/>
+                <w:sz w:val="22"/>
+                <w:szCs w:val="22"/>
+                <w14:ligatures w14:val="none"/>
+              </w:rPr>
+              <w:t>Title</w:t>
+            </w:r>
+          </w:p>
+        </w:tc>
+        <w:tc>
+          <w:tcPr>
+            <w:tcW w:w="4500" w:type="dxa"/>
+            <w:tcBorders>
+              <w:top w:val="single" w:sz="4" w:space="0" w:color="auto"/>
+              <w:left w:val="nil"/>
+              <w:bottom w:val="single" w:sz="4" w:space="0" w:color="auto"/>
+              <w:right w:val="single" w:sz="4" w:space="0" w:color="auto"/>
+            </w:tcBorders>
+            <w:shd w:val="clear" w:color="000000" w:fill="ACB9CA"/>
+            <w:noWrap/>
+            <w:vAlign w:val="center"/>
+            <w:hideMark/>
+          </w:tcPr>
+          <w:p>
+            <w:pPr>
+              <w:spacing w:after="0" w:line="240" w:lineRule="auto"/>
+              <w:jc w:val="center"/>
+              <w:rPr>
+                <w:rFonts w:ascii="Times New Roman" w:eastAsia="Times New Roman" w:hAnsi="Times New Roman" w:cs="Times New Roman"/>
+                <w:b/>
+                <w:bCs/>
+                <w:color w:val="000000"/>
+                <w:kern w:val="0"/>
+                <w14:ligatures w14:val="none"/>
+              </w:rPr>
+            </w:pPr>
+            <w:r>
+              <w:rPr>
+                <w:rFonts w:ascii="Times New Roman" w:eastAsia="Times New Roman" w:hAnsi="Times New Roman" w:cs="Times New Roman"/>
+                <w:b/>
+                <w:bCs/>
+                <w:color w:val="000000"/>
+                <w:kern w:val="0"/>
+                <w14:ligatures w14:val="none"/>
+              </w:rPr>
+              <w:t>ML 24/25-09 Semantic Similarity Analysis of Textual Data</w:t>
+            </w:r>
+          </w:p>
+        </w:tc>
+        <w:tc>
+          <w:tcPr>
+            <w:tcW w:w="1187" w:type="dxa"/>
+            <w:tcBorders>
+              <w:top w:val="single" w:sz="4" w:space="0" w:color="auto"/>
+              <w:left w:val="nil"/>
+              <w:bottom w:val="single" w:sz="4" w:space="0" w:color="auto"/>
+              <w:right w:val="single" w:sz="4" w:space="0" w:color="auto"/>
+            </w:tcBorders>
+            <w:shd w:val="clear" w:color="000000" w:fill="ACB9CA"/>
+            <w:noWrap/>
+            <w:vAlign w:val="center"/>
+            <w:hideMark/>
+          </w:tcPr>
+          <w:p>
+            <w:pPr>
+              <w:spacing w:after="0" w:line="240" w:lineRule="auto"/>
+              <w:jc w:val="center"/>
+              <w:rPr>
+                <w:rFonts w:ascii="Calibri" w:eastAsia="Times New Roman" w:hAnsi="Calibri" w:cs="Calibri"/>
+                <w:kern w:val="0"/>
+                <w:sz w:val="22"/>
+                <w:szCs w:val="22"/>
+                <w14:ligatures w14:val="none"/>
+              </w:rPr>
+            </w:pPr>
+            <w:r>
+              <w:rPr>
+                <w:rFonts w:ascii="Calibri" w:eastAsia="Times New Roman" w:hAnsi="Calibri" w:cs="Calibri"/>
+                <w:kern w:val="0"/>
+                <w:sz w:val="22"/>
+                <w:szCs w:val="22"/>
+                <w14:ligatures w14:val="none"/>
+              </w:rPr>
+              <w:t> </w:t>
+            </w:r>
+          </w:p>
+        </w:tc>
+        <w:tc>
+          <w:tcPr>
+            <w:tcW w:w="1520" w:type="dxa"/>
+            <w:tcBorders>
+              <w:top w:val="single" w:sz="4" w:space="0" w:color="auto"/>
+              <w:left w:val="nil"/>
+              <w:bottom w:val="single" w:sz="4" w:space="0" w:color="auto"/>
+              <w:right w:val="single" w:sz="4" w:space="0" w:color="auto"/>
+            </w:tcBorders>
+            <w:shd w:val="clear" w:color="000000" w:fill="ACB9CA"/>
+            <w:noWrap/>
+            <w:vAlign w:val="center"/>
+            <w:hideMark/>
+          </w:tcPr>
+          <w:p>
+            <w:pPr>
+              <w:spacing w:after="0" w:line="240" w:lineRule="auto"/>
+              <w:jc w:val="center"/>
+              <w:rPr>
+                <w:rFonts w:ascii="Calibri" w:eastAsia="Times New Roman" w:hAnsi="Calibri" w:cs="Calibri"/>
+                <w:color w:val="000000"/>
+                <w:kern w:val="0"/>
+                <w:sz w:val="22"/>
+                <w:szCs w:val="22"/>
+                <w14:ligatures w14:val="none"/>
+              </w:rPr>
+            </w:pPr>
+            <w:r>
+              <w:rPr>
+                <w:rFonts w:ascii="Calibri" w:eastAsia="Times New Roman" w:hAnsi="Calibri" w:cs="Calibri"/>
+                <w:color w:val="000000"/>
+                <w:kern w:val="0"/>
+                <w:sz w:val="22"/>
+                <w:szCs w:val="22"/>
+                <w14:ligatures w14:val="none"/>
+              </w:rPr>
+              <w:t>1-Jan-25</w:t>
+            </w:r>
+          </w:p>
+        </w:tc>
+        <w:tc>
+          <w:tcPr>
+            <w:tcW w:w="1360" w:type="dxa"/>
+            <w:tcBorders>
+              <w:top w:val="single" w:sz="4" w:space="0" w:color="auto"/>
+              <w:left w:val="nil"/>
+              <w:bottom w:val="single" w:sz="4" w:space="0" w:color="auto"/>
+              <w:right w:val="single" w:sz="4" w:space="0" w:color="auto"/>
+            </w:tcBorders>
+            <w:shd w:val="clear" w:color="000000" w:fill="ACB9CA"/>
+            <w:noWrap/>
+            <w:vAlign w:val="center"/>
+            <w:hideMark/>
+          </w:tcPr>
+          <w:p>
+            <w:pPr>
+              <w:spacing w:after="0" w:line="240" w:lineRule="auto"/>
+              <w:jc w:val="center"/>
+              <w:rPr>
+                <w:rFonts w:ascii="Calibri" w:eastAsia="Times New Roman" w:hAnsi="Calibri" w:cs="Calibri"/>
+                <w:kern w:val="0"/>
+                <w:sz w:val="22"/>
+                <w:szCs w:val="22"/>
+                <w14:ligatures w14:val="none"/>
+              </w:rPr>
+            </w:pPr>
+            <w:r>
+              <w:rPr>
+                <w:rFonts w:ascii="Calibri" w:eastAsia="Times New Roman" w:hAnsi="Calibri" w:cs="Calibri"/>
+                <w:kern w:val="0"/>
+                <w:sz w:val="22"/>
+                <w:szCs w:val="22"/>
+                <w14:ligatures w14:val="none"/>
+              </w:rPr>
+              <w:t>25-Mar-25</w:t>
+            </w:r>
+          </w:p>
+        </w:tc>
+      </w:tr>
+      <w:tr>
+        <w:trPr>
+          <w:trHeight w:val="300"/>
+        </w:trPr>
+        <w:tc>
+          <w:tcPr>
+            <w:tcW w:w="1080" w:type="dxa"/>
+            <w:tcBorders>
+              <w:top w:val="nil"/>
+              <w:left w:val="single" w:sz="4" w:space="0" w:color="auto"/>
+              <w:bottom w:val="single" w:sz="4" w:space="0" w:color="auto"/>
+              <w:right w:val="single" w:sz="4" w:space="0" w:color="auto"/>
+            </w:tcBorders>
+            <w:shd w:val="clear" w:color="000000" w:fill="FFF2CC"/>
+            <w:noWrap/>
+            <w:vAlign w:val="center"/>
+            <w:hideMark/>
+          </w:tcPr>
+          <w:p>
+            <w:pPr>
+              <w:spacing w:after="0" w:line="240" w:lineRule="auto"/>
+              <w:jc w:val="center"/>
+              <w:rPr>
+                <w:rFonts w:ascii="Calibri" w:eastAsia="Times New Roman" w:hAnsi="Calibri" w:cs="Calibri"/>
+                <w:color w:val="000000"/>
+                <w:kern w:val="0"/>
+                <w:sz w:val="22"/>
+                <w:szCs w:val="22"/>
+                <w14:ligatures w14:val="none"/>
+              </w:rPr>
+            </w:pPr>
+            <w:r>
+              <w:rPr>
+                <w:rFonts w:ascii="Calibri" w:eastAsia="Times New Roman" w:hAnsi="Calibri" w:cs="Calibri"/>
+                <w:color w:val="000000"/>
+                <w:kern w:val="0"/>
+                <w:sz w:val="22"/>
+                <w:szCs w:val="22"/>
+                <w14:ligatures w14:val="none"/>
+              </w:rPr>
+              <w:t>Sprint 1</w:t>
+            </w:r>
+          </w:p>
+        </w:tc>
+        <w:tc>
+          <w:tcPr>
+            <w:tcW w:w="4500" w:type="dxa"/>
+            <w:tcBorders>
+              <w:top w:val="nil"/>
+              <w:left w:val="nil"/>
+              <w:bottom w:val="single" w:sz="4" w:space="0" w:color="auto"/>
+              <w:right w:val="single" w:sz="4" w:space="0" w:color="auto"/>
+            </w:tcBorders>
+            <w:shd w:val="clear" w:color="000000" w:fill="FFF2CC"/>
+            <w:noWrap/>
+            <w:vAlign w:val="center"/>
+            <w:hideMark/>
+          </w:tcPr>
+          <w:p>
+            <w:pPr>
+              <w:spacing w:after="0" w:line="240" w:lineRule="auto"/>
+              <w:jc w:val="center"/>
+              <w:rPr>
+                <w:rFonts w:ascii="Times New Roman" w:eastAsia="Times New Roman" w:hAnsi="Times New Roman" w:cs="Times New Roman"/>
+                <w:color w:val="000000"/>
+                <w:kern w:val="0"/>
+                <w:sz w:val="22"/>
+                <w:szCs w:val="22"/>
+                <w14:ligatures w14:val="none"/>
+              </w:rPr>
+            </w:pPr>
+            <w:r>
+              <w:rPr>
+                <w:rFonts w:ascii="Times New Roman" w:eastAsia="Times New Roman" w:hAnsi="Times New Roman" w:cs="Times New Roman"/>
+                <w:color w:val="000000"/>
+                <w:kern w:val="0"/>
+                <w:sz w:val="22"/>
+                <w:szCs w:val="22"/>
+                <w14:ligatures w14:val="none"/>
+              </w:rPr>
+              <w:t>Gathering information, analyzing the project, and reviewing current methods.</w:t>
+            </w:r>
+          </w:p>
+        </w:tc>
+        <w:tc>
+          <w:tcPr>
+            <w:tcW w:w="1187" w:type="dxa"/>
+            <w:tcBorders>
+              <w:top w:val="nil"/>
+              <w:left w:val="nil"/>
+              <w:bottom w:val="single" w:sz="4" w:space="0" w:color="auto"/>
+              <w:right w:val="single" w:sz="4" w:space="0" w:color="auto"/>
+            </w:tcBorders>
+            <w:shd w:val="clear" w:color="000000" w:fill="FFF2CC"/>
+            <w:noWrap/>
+            <w:vAlign w:val="center"/>
+            <w:hideMark/>
+          </w:tcPr>
+          <w:p>
+            <w:pPr>
+              <w:spacing w:after="0" w:line="240" w:lineRule="auto"/>
+              <w:jc w:val="center"/>
+              <w:rPr>
+                <w:rFonts w:ascii="Calibri" w:eastAsia="Times New Roman" w:hAnsi="Calibri" w:cs="Calibri"/>
+                <w:kern w:val="0"/>
+                <w:sz w:val="22"/>
+                <w:szCs w:val="22"/>
+                <w14:ligatures w14:val="none"/>
+              </w:rPr>
+            </w:pPr>
+            <w:r>
+              <w:rPr>
+                <w:rFonts w:ascii="Calibri" w:eastAsia="Times New Roman" w:hAnsi="Calibri" w:cs="Calibri"/>
+                <w:kern w:val="0"/>
+                <w:sz w:val="22"/>
+                <w:szCs w:val="22"/>
+                <w14:ligatures w14:val="none"/>
+              </w:rPr>
+              <w:t> </w:t>
+            </w:r>
+          </w:p>
+        </w:tc>
+        <w:tc>
+          <w:tcPr>
+            <w:tcW w:w="1520" w:type="dxa"/>
+            <w:tcBorders>
+              <w:top w:val="nil"/>
+              <w:left w:val="nil"/>
+              <w:bottom w:val="single" w:sz="4" w:space="0" w:color="auto"/>
+              <w:right w:val="single" w:sz="4" w:space="0" w:color="auto"/>
+            </w:tcBorders>
+            <w:shd w:val="clear" w:color="000000" w:fill="FFF2CC"/>
+            <w:noWrap/>
+            <w:vAlign w:val="center"/>
+            <w:hideMark/>
+          </w:tcPr>
+          <w:p>
+            <w:pPr>
+              <w:spacing w:after="0" w:line="240" w:lineRule="auto"/>
+              <w:jc w:val="center"/>
+              <w:rPr>
+                <w:rFonts w:ascii="Calibri" w:eastAsia="Times New Roman" w:hAnsi="Calibri" w:cs="Calibri"/>
+                <w:color w:val="000000"/>
+                <w:kern w:val="0"/>
+                <w:sz w:val="22"/>
+                <w:szCs w:val="22"/>
+                <w14:ligatures w14:val="none"/>
+              </w:rPr>
+            </w:pPr>
+            <w:r>
+              <w:rPr>
+                <w:rFonts w:ascii="Calibri" w:eastAsia="Times New Roman" w:hAnsi="Calibri" w:cs="Calibri"/>
+                <w:color w:val="000000"/>
+                <w:kern w:val="0"/>
+                <w:sz w:val="22"/>
+                <w:szCs w:val="22"/>
+                <w14:ligatures w14:val="none"/>
+              </w:rPr>
+              <w:t>1-Jan-25</w:t>
+            </w:r>
+          </w:p>
+        </w:tc>
+        <w:tc>
+          <w:tcPr>
+            <w:tcW w:w="1360" w:type="dxa"/>
+            <w:tcBorders>
+              <w:top w:val="nil"/>
+              <w:left w:val="nil"/>
+              <w:bottom w:val="single" w:sz="4" w:space="0" w:color="auto"/>
+              <w:right w:val="single" w:sz="4" w:space="0" w:color="auto"/>
+            </w:tcBorders>
+            <w:shd w:val="clear" w:color="000000" w:fill="FFF2CC"/>
+            <w:noWrap/>
+            <w:vAlign w:val="center"/>
+            <w:hideMark/>
+          </w:tcPr>
+          <w:p>
+            <w:pPr>
+              <w:spacing w:after="0" w:line="240" w:lineRule="auto"/>
+              <w:jc w:val="center"/>
+              <w:rPr>
+                <w:rFonts w:ascii="Calibri" w:eastAsia="Times New Roman" w:hAnsi="Calibri" w:cs="Calibri"/>
+                <w:color w:val="000000"/>
+                <w:kern w:val="0"/>
+                <w:sz w:val="22"/>
+                <w:szCs w:val="22"/>
+                <w14:ligatures w14:val="none"/>
+              </w:rPr>
+            </w:pPr>
+            <w:r>
+              <w:rPr>
+                <w:rFonts w:ascii="Calibri" w:eastAsia="Times New Roman" w:hAnsi="Calibri" w:cs="Calibri"/>
+                <w:color w:val="000000"/>
+                <w:kern w:val="0"/>
+                <w:sz w:val="22"/>
+                <w:szCs w:val="22"/>
+                <w14:ligatures w14:val="none"/>
+              </w:rPr>
+              <w:t>14-Jan-25</w:t>
+            </w:r>
+          </w:p>
+        </w:tc>
+      </w:tr>
+      <w:tr>
+        <w:trPr>
+          <w:trHeight w:val="300"/>
+        </w:trPr>
+        <w:tc>
+          <w:tcPr>
+            <w:tcW w:w="1080" w:type="dxa"/>
+            <w:tcBorders>
+              <w:top w:val="nil"/>
+              <w:left w:val="single" w:sz="4" w:space="0" w:color="auto"/>
+              <w:bottom w:val="single" w:sz="4" w:space="0" w:color="auto"/>
+              <w:right w:val="single" w:sz="4" w:space="0" w:color="auto"/>
+            </w:tcBorders>
+            <w:shd w:val="clear" w:color="000000" w:fill="FFF2CC"/>
+            <w:noWrap/>
+            <w:vAlign w:val="center"/>
+            <w:hideMark/>
+          </w:tcPr>
+          <w:p>
+            <w:pPr>
+              <w:spacing w:after="0" w:line="240" w:lineRule="auto"/>
+              <w:jc w:val="center"/>
+              <w:rPr>
+                <w:rFonts w:ascii="Calibri" w:eastAsia="Times New Roman" w:hAnsi="Calibri" w:cs="Calibri"/>
+                <w:color w:val="000000"/>
+                <w:kern w:val="0"/>
+                <w:sz w:val="22"/>
+                <w:szCs w:val="22"/>
+                <w14:ligatures w14:val="none"/>
+              </w:rPr>
+            </w:pPr>
+            <w:r>
+              <w:rPr>
+                <w:rFonts w:ascii="Calibri" w:eastAsia="Times New Roman" w:hAnsi="Calibri" w:cs="Calibri"/>
+                <w:color w:val="000000"/>
+                <w:kern w:val="0"/>
+                <w:sz w:val="22"/>
+                <w:szCs w:val="22"/>
+                <w14:ligatures w14:val="none"/>
+              </w:rPr>
+              <w:t>Sprint 2</w:t>
+            </w:r>
+          </w:p>
+        </w:tc>
+        <w:tc>
+          <w:tcPr>
+            <w:tcW w:w="4500" w:type="dxa"/>
+            <w:tcBorders>
+              <w:top w:val="nil"/>
+              <w:left w:val="nil"/>
+              <w:bottom w:val="single" w:sz="4" w:space="0" w:color="auto"/>
+              <w:right w:val="single" w:sz="4" w:space="0" w:color="auto"/>
+            </w:tcBorders>
+            <w:shd w:val="clear" w:color="000000" w:fill="FFF2CC"/>
+            <w:vAlign w:val="center"/>
+            <w:hideMark/>
+          </w:tcPr>
+          <w:p>
+            <w:pPr>
+              <w:spacing w:after="0" w:line="240" w:lineRule="auto"/>
+              <w:jc w:val="center"/>
+              <w:rPr>
+                <w:rFonts w:ascii="Times New Roman" w:eastAsia="Times New Roman" w:hAnsi="Times New Roman" w:cs="Times New Roman"/>
+                <w:color w:val="000000"/>
+                <w:kern w:val="0"/>
+                <w:sz w:val="22"/>
+                <w:szCs w:val="22"/>
+                <w14:ligatures w14:val="none"/>
+              </w:rPr>
+            </w:pPr>
+            <w:r>
+              <w:rPr>
+                <w:rFonts w:ascii="Times New Roman" w:eastAsia="Times New Roman" w:hAnsi="Times New Roman" w:cs="Times New Roman"/>
+                <w:color w:val="000000"/>
+                <w:kern w:val="0"/>
+                <w:sz w:val="22"/>
+                <w:szCs w:val="22"/>
+                <w14:ligatures w14:val="none"/>
+              </w:rPr>
+              <w:t>Project Kickoff</w:t>
+            </w:r>
+          </w:p>
+        </w:tc>
+        <w:tc>
+          <w:tcPr>
+            <w:tcW w:w="1187" w:type="dxa"/>
+            <w:tcBorders>
+              <w:top w:val="nil"/>
+              <w:left w:val="nil"/>
+              <w:bottom w:val="single" w:sz="4" w:space="0" w:color="auto"/>
+              <w:right w:val="single" w:sz="4" w:space="0" w:color="auto"/>
+            </w:tcBorders>
+            <w:shd w:val="clear" w:color="000000" w:fill="FFF2CC"/>
+            <w:noWrap/>
+            <w:vAlign w:val="center"/>
+            <w:hideMark/>
+          </w:tcPr>
+          <w:p>
+            <w:pPr>
+              <w:spacing w:after="0" w:line="240" w:lineRule="auto"/>
+              <w:jc w:val="center"/>
+              <w:rPr>
+                <w:rFonts w:ascii="Calibri" w:eastAsia="Times New Roman" w:hAnsi="Calibri" w:cs="Calibri"/>
+                <w:kern w:val="0"/>
+                <w:sz w:val="22"/>
+                <w:szCs w:val="22"/>
+                <w14:ligatures w14:val="none"/>
+              </w:rPr>
+            </w:pPr>
+            <w:r>
+              <w:rPr>
+                <w:rFonts w:ascii="Calibri" w:eastAsia="Times New Roman" w:hAnsi="Calibri" w:cs="Calibri"/>
+                <w:kern w:val="0"/>
+                <w:sz w:val="22"/>
+                <w:szCs w:val="22"/>
+                <w14:ligatures w14:val="none"/>
+              </w:rPr>
+              <w:t> </w:t>
+            </w:r>
+          </w:p>
+        </w:tc>
+        <w:tc>
+          <w:tcPr>
+            <w:tcW w:w="1520" w:type="dxa"/>
+            <w:tcBorders>
+              <w:top w:val="nil"/>
+              <w:left w:val="nil"/>
+              <w:bottom w:val="single" w:sz="4" w:space="0" w:color="auto"/>
+              <w:right w:val="single" w:sz="4" w:space="0" w:color="auto"/>
+            </w:tcBorders>
+            <w:shd w:val="clear" w:color="000000" w:fill="FFF2CC"/>
+            <w:noWrap/>
+            <w:vAlign w:val="center"/>
+            <w:hideMark/>
+          </w:tcPr>
+          <w:p>
+            <w:pPr>
+              <w:spacing w:after="0" w:line="240" w:lineRule="auto"/>
+              <w:jc w:val="center"/>
+              <w:rPr>
+                <w:rFonts w:ascii="Calibri" w:eastAsia="Times New Roman" w:hAnsi="Calibri" w:cs="Calibri"/>
+                <w:color w:val="000000"/>
+                <w:kern w:val="0"/>
+                <w:sz w:val="22"/>
+                <w:szCs w:val="22"/>
+                <w14:ligatures w14:val="none"/>
+              </w:rPr>
+            </w:pPr>
+            <w:r>
+              <w:rPr>
+                <w:rFonts w:ascii="Calibri" w:eastAsia="Times New Roman" w:hAnsi="Calibri" w:cs="Calibri"/>
+                <w:color w:val="000000"/>
+                <w:kern w:val="0"/>
+                <w:sz w:val="22"/>
+                <w:szCs w:val="22"/>
+                <w14:ligatures w14:val="none"/>
+              </w:rPr>
+              <w:t>15-Jan-25</w:t>
+            </w:r>
+          </w:p>
+        </w:tc>
+        <w:tc>
+          <w:tcPr>
+            <w:tcW w:w="1360" w:type="dxa"/>
+            <w:tcBorders>
+              <w:top w:val="nil"/>
+              <w:left w:val="nil"/>
+              <w:bottom w:val="single" w:sz="4" w:space="0" w:color="auto"/>
+              <w:right w:val="single" w:sz="4" w:space="0" w:color="auto"/>
+            </w:tcBorders>
+            <w:shd w:val="clear" w:color="000000" w:fill="FFF2CC"/>
+            <w:noWrap/>
+            <w:vAlign w:val="center"/>
+            <w:hideMark/>
+          </w:tcPr>
+          <w:p>
+            <w:pPr>
+              <w:spacing w:after="0" w:line="240" w:lineRule="auto"/>
+              <w:jc w:val="center"/>
+              <w:rPr>
+                <w:rFonts w:ascii="Calibri" w:eastAsia="Times New Roman" w:hAnsi="Calibri" w:cs="Calibri"/>
+                <w:color w:val="000000"/>
+                <w:kern w:val="0"/>
+                <w:sz w:val="22"/>
+                <w:szCs w:val="22"/>
+                <w14:ligatures w14:val="none"/>
+              </w:rPr>
+            </w:pPr>
+            <w:r>
+              <w:rPr>
+                <w:rFonts w:ascii="Calibri" w:eastAsia="Times New Roman" w:hAnsi="Calibri" w:cs="Calibri"/>
+                <w:color w:val="000000"/>
+                <w:kern w:val="0"/>
+                <w:sz w:val="22"/>
+                <w:szCs w:val="22"/>
+                <w14:ligatures w14:val="none"/>
+              </w:rPr>
+              <w:t>28-Jan-25</w:t>
+            </w:r>
+          </w:p>
+        </w:tc>
+      </w:tr>
+      <w:tr>
+        <w:trPr>
+          <w:trHeight w:val="300"/>
+        </w:trPr>
+        <w:tc>
+          <w:tcPr>
+            <w:tcW w:w="1080" w:type="dxa"/>
+            <w:tcBorders>
+              <w:top w:val="nil"/>
+              <w:left w:val="single" w:sz="4" w:space="0" w:color="auto"/>
+              <w:bottom w:val="single" w:sz="4" w:space="0" w:color="auto"/>
+              <w:right w:val="single" w:sz="4" w:space="0" w:color="auto"/>
+            </w:tcBorders>
+            <w:shd w:val="clear" w:color="000000" w:fill="FFF2CC"/>
+            <w:noWrap/>
+            <w:vAlign w:val="center"/>
+            <w:hideMark/>
+          </w:tcPr>
+          <w:p>
+            <w:pPr>
+              <w:spacing w:after="0" w:line="240" w:lineRule="auto"/>
+              <w:jc w:val="center"/>
+              <w:rPr>
+                <w:rFonts w:ascii="Calibri" w:eastAsia="Times New Roman" w:hAnsi="Calibri" w:cs="Calibri"/>
+                <w:color w:val="000000"/>
+                <w:kern w:val="0"/>
+                <w:sz w:val="22"/>
+                <w:szCs w:val="22"/>
+                <w14:ligatures w14:val="none"/>
+              </w:rPr>
+            </w:pPr>
+            <w:r>
+              <w:rPr>
+                <w:rFonts w:ascii="Calibri" w:eastAsia="Times New Roman" w:hAnsi="Calibri" w:cs="Calibri"/>
+                <w:color w:val="000000"/>
+                <w:kern w:val="0"/>
+                <w:sz w:val="22"/>
+                <w:szCs w:val="22"/>
+                <w14:ligatures w14:val="none"/>
+              </w:rPr>
+              <w:t>Sprint 3</w:t>
+            </w:r>
+          </w:p>
+        </w:tc>
+        <w:tc>
+          <w:tcPr>
+            <w:tcW w:w="4500" w:type="dxa"/>
+            <w:tcBorders>
+              <w:top w:val="nil"/>
+              <w:left w:val="nil"/>
+              <w:bottom w:val="nil"/>
+              <w:right w:val="single" w:sz="4" w:space="0" w:color="auto"/>
+            </w:tcBorders>
+            <w:shd w:val="clear" w:color="000000" w:fill="FFF2CC"/>
+            <w:vAlign w:val="center"/>
+            <w:hideMark/>
+          </w:tcPr>
+          <w:p>
+            <w:pPr>
+              <w:spacing w:after="0" w:line="240" w:lineRule="auto"/>
+              <w:jc w:val="center"/>
+              <w:rPr>
+                <w:rFonts w:ascii="Times New Roman" w:eastAsia="Times New Roman" w:hAnsi="Times New Roman" w:cs="Times New Roman"/>
+                <w:color w:val="000000"/>
+                <w:kern w:val="0"/>
+                <w:sz w:val="22"/>
+                <w:szCs w:val="22"/>
+                <w14:ligatures w14:val="none"/>
+              </w:rPr>
+            </w:pPr>
+            <w:r>
+              <w:rPr>
+                <w:rFonts w:ascii="Times New Roman" w:eastAsia="Times New Roman" w:hAnsi="Times New Roman" w:cs="Times New Roman"/>
+                <w:color w:val="000000"/>
+                <w:kern w:val="0"/>
+                <w:sz w:val="22"/>
+                <w:szCs w:val="22"/>
+                <w14:ligatures w14:val="none"/>
+              </w:rPr>
+              <w:t>Project testing and deployment</w:t>
+            </w:r>
+          </w:p>
+        </w:tc>
+        <w:tc>
+          <w:tcPr>
+            <w:tcW w:w="1187" w:type="dxa"/>
+            <w:tcBorders>
+              <w:top w:val="nil"/>
+              <w:left w:val="nil"/>
+              <w:bottom w:val="nil"/>
+              <w:right w:val="single" w:sz="4" w:space="0" w:color="auto"/>
+            </w:tcBorders>
+            <w:shd w:val="clear" w:color="000000" w:fill="FFF2CC"/>
+            <w:noWrap/>
+            <w:vAlign w:val="center"/>
+            <w:hideMark/>
+          </w:tcPr>
+          <w:p>
+            <w:pPr>
+              <w:spacing w:after="0" w:line="240" w:lineRule="auto"/>
+              <w:jc w:val="center"/>
+              <w:rPr>
+                <w:rFonts w:ascii="Calibri" w:eastAsia="Times New Roman" w:hAnsi="Calibri" w:cs="Calibri"/>
+                <w:kern w:val="0"/>
+                <w:sz w:val="22"/>
+                <w:szCs w:val="22"/>
+                <w14:ligatures w14:val="none"/>
+              </w:rPr>
+            </w:pPr>
+            <w:r>
+              <w:rPr>
+                <w:rFonts w:ascii="Calibri" w:eastAsia="Times New Roman" w:hAnsi="Calibri" w:cs="Calibri"/>
+                <w:kern w:val="0"/>
+                <w:sz w:val="22"/>
+                <w:szCs w:val="22"/>
+                <w14:ligatures w14:val="none"/>
+              </w:rPr>
+              <w:t> </w:t>
+            </w:r>
+          </w:p>
+        </w:tc>
+        <w:tc>
+          <w:tcPr>
+            <w:tcW w:w="1520" w:type="dxa"/>
+            <w:tcBorders>
+              <w:top w:val="nil"/>
+              <w:left w:val="nil"/>
+              <w:bottom w:val="single" w:sz="4" w:space="0" w:color="auto"/>
+              <w:right w:val="single" w:sz="4" w:space="0" w:color="auto"/>
+            </w:tcBorders>
+            <w:shd w:val="clear" w:color="000000" w:fill="FFF2CC"/>
+            <w:noWrap/>
+            <w:vAlign w:val="center"/>
+            <w:hideMark/>
+          </w:tcPr>
+          <w:p>
+            <w:pPr>
+              <w:spacing w:after="0" w:line="240" w:lineRule="auto"/>
+              <w:jc w:val="center"/>
+              <w:rPr>
+                <w:rFonts w:ascii="Calibri" w:eastAsia="Times New Roman" w:hAnsi="Calibri" w:cs="Calibri"/>
+                <w:color w:val="000000"/>
+                <w:kern w:val="0"/>
+                <w:sz w:val="22"/>
+                <w:szCs w:val="22"/>
+                <w14:ligatures w14:val="none"/>
+              </w:rPr>
+            </w:pPr>
+            <w:r>
+              <w:rPr>
+                <w:rFonts w:ascii="Calibri" w:eastAsia="Times New Roman" w:hAnsi="Calibri" w:cs="Calibri"/>
+                <w:color w:val="000000"/>
+                <w:kern w:val="0"/>
+                <w:sz w:val="22"/>
+                <w:szCs w:val="22"/>
+                <w14:ligatures w14:val="none"/>
+              </w:rPr>
+              <w:t>29-Jan-25</w:t>
+            </w:r>
+          </w:p>
+        </w:tc>
+        <w:tc>
+          <w:tcPr>
+            <w:tcW w:w="1360" w:type="dxa"/>
+            <w:tcBorders>
+              <w:top w:val="nil"/>
+              <w:left w:val="nil"/>
+              <w:bottom w:val="single" w:sz="4" w:space="0" w:color="auto"/>
+              <w:right w:val="single" w:sz="4" w:space="0" w:color="auto"/>
+            </w:tcBorders>
+            <w:shd w:val="clear" w:color="000000" w:fill="FFF2CC"/>
+            <w:noWrap/>
+            <w:vAlign w:val="center"/>
+            <w:hideMark/>
+          </w:tcPr>
+          <w:p>
+            <w:pPr>
+              <w:spacing w:after="0" w:line="240" w:lineRule="auto"/>
+              <w:jc w:val="center"/>
+              <w:rPr>
+                <w:rFonts w:ascii="Calibri" w:eastAsia="Times New Roman" w:hAnsi="Calibri" w:cs="Calibri"/>
+                <w:color w:val="000000"/>
+                <w:kern w:val="0"/>
+                <w:sz w:val="22"/>
+                <w:szCs w:val="22"/>
+                <w14:ligatures w14:val="none"/>
+              </w:rPr>
+            </w:pPr>
+            <w:r>
+              <w:rPr>
+                <w:rFonts w:ascii="Calibri" w:eastAsia="Times New Roman" w:hAnsi="Calibri" w:cs="Calibri"/>
+                <w:color w:val="000000"/>
+                <w:kern w:val="0"/>
+                <w:sz w:val="22"/>
+                <w:szCs w:val="22"/>
+                <w14:ligatures w14:val="none"/>
+              </w:rPr>
+              <w:t>11-Feb-25</w:t>
+            </w:r>
+          </w:p>
+        </w:tc>
+      </w:tr>
+      <w:tr>
+        <w:trPr>
+          <w:trHeight w:val="300"/>
+        </w:trPr>
+        <w:tc>
+          <w:tcPr>
+            <w:tcW w:w="1080" w:type="dxa"/>
+            <w:tcBorders>
+              <w:top w:val="nil"/>
+              <w:left w:val="single" w:sz="4" w:space="0" w:color="auto"/>
+              <w:bottom w:val="single" w:sz="4" w:space="0" w:color="auto"/>
+              <w:right w:val="single" w:sz="4" w:space="0" w:color="auto"/>
+            </w:tcBorders>
+            <w:shd w:val="clear" w:color="000000" w:fill="FFF2CC"/>
+            <w:noWrap/>
+            <w:vAlign w:val="center"/>
+            <w:hideMark/>
+          </w:tcPr>
+          <w:p>
+            <w:pPr>
+              <w:spacing w:after="0" w:line="240" w:lineRule="auto"/>
+              <w:jc w:val="center"/>
+              <w:rPr>
+                <w:rFonts w:ascii="Calibri" w:eastAsia="Times New Roman" w:hAnsi="Calibri" w:cs="Calibri"/>
+                <w:color w:val="000000"/>
+                <w:kern w:val="0"/>
+                <w:sz w:val="22"/>
+                <w:szCs w:val="22"/>
+                <w14:ligatures w14:val="none"/>
+              </w:rPr>
+            </w:pPr>
+            <w:r>
+              <w:rPr>
+                <w:rFonts w:ascii="Calibri" w:eastAsia="Times New Roman" w:hAnsi="Calibri" w:cs="Calibri"/>
+                <w:color w:val="000000"/>
+                <w:kern w:val="0"/>
+                <w:sz w:val="22"/>
+                <w:szCs w:val="22"/>
+                <w14:ligatures w14:val="none"/>
+              </w:rPr>
+              <w:lastRenderedPageBreak/>
+              <w:t>Sprint 4</w:t>
+            </w:r>
+          </w:p>
+        </w:tc>
+        <w:tc>
+          <w:tcPr>
+            <w:tcW w:w="4500" w:type="dxa"/>
+            <w:tcBorders>
+              <w:top w:val="single" w:sz="4" w:space="0" w:color="auto"/>
+              <w:left w:val="nil"/>
+              <w:bottom w:val="single" w:sz="4" w:space="0" w:color="auto"/>
+              <w:right w:val="single" w:sz="4" w:space="0" w:color="auto"/>
+            </w:tcBorders>
+            <w:shd w:val="clear" w:color="000000" w:fill="FFF2CC"/>
+            <w:vAlign w:val="center"/>
+            <w:hideMark/>
+          </w:tcPr>
+          <w:p>
+            <w:pPr>
+              <w:spacing w:after="0" w:line="240" w:lineRule="auto"/>
+              <w:jc w:val="center"/>
+              <w:rPr>
+                <w:rFonts w:ascii="Times New Roman" w:eastAsia="Times New Roman" w:hAnsi="Times New Roman" w:cs="Times New Roman"/>
+                <w:color w:val="000000"/>
+                <w:kern w:val="0"/>
+                <w:sz w:val="22"/>
+                <w:szCs w:val="22"/>
+                <w14:ligatures w14:val="none"/>
+              </w:rPr>
+            </w:pPr>
+            <w:r>
+              <w:rPr>
+                <w:rFonts w:ascii="Times New Roman" w:eastAsia="Times New Roman" w:hAnsi="Times New Roman" w:cs="Times New Roman"/>
+                <w:color w:val="000000"/>
+                <w:kern w:val="0"/>
+                <w:sz w:val="22"/>
+                <w:szCs w:val="22"/>
+                <w14:ligatures w14:val="none"/>
+              </w:rPr>
+              <w:t>Final Testing and bugs removal</w:t>
+            </w:r>
+          </w:p>
+        </w:tc>
+        <w:tc>
+          <w:tcPr>
+            <w:tcW w:w="1187" w:type="dxa"/>
+            <w:tcBorders>
+              <w:top w:val="single" w:sz="4" w:space="0" w:color="auto"/>
+              <w:left w:val="nil"/>
+              <w:bottom w:val="single" w:sz="4" w:space="0" w:color="auto"/>
+              <w:right w:val="single" w:sz="4" w:space="0" w:color="auto"/>
+            </w:tcBorders>
+            <w:shd w:val="clear" w:color="000000" w:fill="FFF2CC"/>
+            <w:noWrap/>
+            <w:vAlign w:val="center"/>
+            <w:hideMark/>
+          </w:tcPr>
+          <w:p>
+            <w:pPr>
+              <w:spacing w:after="0" w:line="240" w:lineRule="auto"/>
+              <w:jc w:val="center"/>
+              <w:rPr>
+                <w:rFonts w:ascii="Calibri" w:eastAsia="Times New Roman" w:hAnsi="Calibri" w:cs="Calibri"/>
+                <w:kern w:val="0"/>
+                <w:sz w:val="22"/>
+                <w:szCs w:val="22"/>
+                <w14:ligatures w14:val="none"/>
+              </w:rPr>
+            </w:pPr>
+            <w:r>
+              <w:rPr>
+                <w:rFonts w:ascii="Calibri" w:eastAsia="Times New Roman" w:hAnsi="Calibri" w:cs="Calibri"/>
+                <w:kern w:val="0"/>
+                <w:sz w:val="22"/>
+                <w:szCs w:val="22"/>
+                <w14:ligatures w14:val="none"/>
+              </w:rPr>
+              <w:t> </w:t>
+            </w:r>
+          </w:p>
+        </w:tc>
+        <w:tc>
+          <w:tcPr>
+            <w:tcW w:w="1520" w:type="dxa"/>
+            <w:tcBorders>
+              <w:top w:val="nil"/>
+              <w:left w:val="nil"/>
+              <w:bottom w:val="single" w:sz="4" w:space="0" w:color="auto"/>
+              <w:right w:val="single" w:sz="4" w:space="0" w:color="auto"/>
+            </w:tcBorders>
+            <w:shd w:val="clear" w:color="000000" w:fill="FFF2CC"/>
+            <w:noWrap/>
+            <w:vAlign w:val="center"/>
+            <w:hideMark/>
+          </w:tcPr>
+          <w:p>
+            <w:pPr>
+              <w:spacing w:after="0" w:line="240" w:lineRule="auto"/>
+              <w:jc w:val="center"/>
+              <w:rPr>
+                <w:rFonts w:ascii="Calibri" w:eastAsia="Times New Roman" w:hAnsi="Calibri" w:cs="Calibri"/>
+                <w:color w:val="000000"/>
+                <w:kern w:val="0"/>
+                <w:sz w:val="22"/>
+                <w:szCs w:val="22"/>
+                <w14:ligatures w14:val="none"/>
+              </w:rPr>
+            </w:pPr>
+            <w:r>
+              <w:rPr>
+                <w:rFonts w:ascii="Calibri" w:eastAsia="Times New Roman" w:hAnsi="Calibri" w:cs="Calibri"/>
+                <w:color w:val="000000"/>
+                <w:kern w:val="0"/>
+                <w:sz w:val="22"/>
+                <w:szCs w:val="22"/>
+                <w14:ligatures w14:val="none"/>
+              </w:rPr>
+              <w:t>12-Feb-25</w:t>
+            </w:r>
+          </w:p>
+        </w:tc>
+        <w:tc>
+          <w:tcPr>
+            <w:tcW w:w="1360" w:type="dxa"/>
+            <w:tcBorders>
+              <w:top w:val="nil"/>
+              <w:left w:val="nil"/>
+              <w:bottom w:val="single" w:sz="4" w:space="0" w:color="auto"/>
+              <w:right w:val="single" w:sz="4" w:space="0" w:color="auto"/>
+            </w:tcBorders>
+            <w:shd w:val="clear" w:color="000000" w:fill="FFF2CC"/>
+            <w:noWrap/>
+            <w:vAlign w:val="center"/>
+            <w:hideMark/>
+          </w:tcPr>
+          <w:p>
+            <w:pPr>
+              <w:spacing w:after="0" w:line="240" w:lineRule="auto"/>
+              <w:jc w:val="center"/>
+              <w:rPr>
+                <w:rFonts w:ascii="Calibri" w:eastAsia="Times New Roman" w:hAnsi="Calibri" w:cs="Calibri"/>
+                <w:color w:val="000000"/>
+                <w:kern w:val="0"/>
+                <w:sz w:val="22"/>
+                <w:szCs w:val="22"/>
+                <w14:ligatures w14:val="none"/>
+              </w:rPr>
+            </w:pPr>
+            <w:r>
+              <w:rPr>
+                <w:rFonts w:ascii="Calibri" w:eastAsia="Times New Roman" w:hAnsi="Calibri" w:cs="Calibri"/>
+                <w:color w:val="000000"/>
+                <w:kern w:val="0"/>
+                <w:sz w:val="22"/>
+                <w:szCs w:val="22"/>
+                <w14:ligatures w14:val="none"/>
+              </w:rPr>
+              <w:t>25-Mar-25</w:t>
+            </w:r>
+          </w:p>
+        </w:tc>
+      </w:tr>
+      <w:tr>
+        <w:trPr>
+          <w:trHeight w:val="300"/>
+        </w:trPr>
+        <w:tc>
+          <w:tcPr>
+            <w:tcW w:w="1080" w:type="dxa"/>
+            <w:tcBorders>
+              <w:top w:val="nil"/>
+              <w:left w:val="single" w:sz="4" w:space="0" w:color="auto"/>
+              <w:bottom w:val="single" w:sz="4" w:space="0" w:color="auto"/>
+              <w:right w:val="single" w:sz="4" w:space="0" w:color="auto"/>
+            </w:tcBorders>
+            <w:shd w:val="clear" w:color="000000" w:fill="FFF2CC"/>
+            <w:noWrap/>
+            <w:vAlign w:val="center"/>
+            <w:hideMark/>
+          </w:tcPr>
+          <w:p>
+            <w:pPr>
+              <w:spacing w:after="0" w:line="240" w:lineRule="auto"/>
+              <w:jc w:val="center"/>
+              <w:rPr>
+                <w:rFonts w:ascii="Calibri" w:eastAsia="Times New Roman" w:hAnsi="Calibri" w:cs="Calibri"/>
+                <w:color w:val="000000"/>
+                <w:kern w:val="0"/>
+                <w:sz w:val="22"/>
+                <w:szCs w:val="22"/>
+                <w14:ligatures w14:val="none"/>
+              </w:rPr>
+            </w:pPr>
+            <w:r>
+              <w:rPr>
+                <w:rFonts w:ascii="Calibri" w:eastAsia="Times New Roman" w:hAnsi="Calibri" w:cs="Calibri"/>
+                <w:color w:val="000000"/>
+                <w:kern w:val="0"/>
+                <w:sz w:val="22"/>
+                <w:szCs w:val="22"/>
+                <w14:ligatures w14:val="none"/>
+              </w:rPr>
+              <w:t>Sprint 5</w:t>
+            </w:r>
+          </w:p>
+        </w:tc>
+        <w:tc>
+          <w:tcPr>
+            <w:tcW w:w="4500" w:type="dxa"/>
+            <w:tcBorders>
+              <w:top w:val="nil"/>
+              <w:left w:val="nil"/>
+              <w:bottom w:val="single" w:sz="4" w:space="0" w:color="auto"/>
+              <w:right w:val="single" w:sz="4" w:space="0" w:color="auto"/>
+            </w:tcBorders>
+            <w:shd w:val="clear" w:color="000000" w:fill="FFF2CC"/>
+            <w:noWrap/>
+            <w:vAlign w:val="center"/>
+            <w:hideMark/>
+          </w:tcPr>
+          <w:p>
+            <w:pPr>
+              <w:spacing w:after="0" w:line="240" w:lineRule="auto"/>
+              <w:jc w:val="center"/>
+              <w:rPr>
+                <w:rFonts w:ascii="Times New Roman" w:eastAsia="Times New Roman" w:hAnsi="Times New Roman" w:cs="Times New Roman"/>
+                <w:color w:val="000000"/>
+                <w:kern w:val="0"/>
+                <w:sz w:val="22"/>
+                <w:szCs w:val="22"/>
+                <w14:ligatures w14:val="none"/>
+              </w:rPr>
+            </w:pPr>
+            <w:r>
+              <w:rPr>
+                <w:rFonts w:ascii="Times New Roman" w:eastAsia="Times New Roman" w:hAnsi="Times New Roman" w:cs="Times New Roman"/>
+                <w:color w:val="000000"/>
+                <w:kern w:val="0"/>
+                <w:sz w:val="22"/>
+                <w:szCs w:val="22"/>
+                <w14:ligatures w14:val="none"/>
+              </w:rPr>
+              <w:t>Completion of Documentation</w:t>
+            </w:r>
+          </w:p>
+        </w:tc>
+        <w:tc>
+          <w:tcPr>
+            <w:tcW w:w="1187" w:type="dxa"/>
+            <w:tcBorders>
+              <w:top w:val="nil"/>
+              <w:left w:val="nil"/>
+              <w:bottom w:val="single" w:sz="4" w:space="0" w:color="auto"/>
+              <w:right w:val="single" w:sz="4" w:space="0" w:color="auto"/>
+            </w:tcBorders>
+            <w:shd w:val="clear" w:color="000000" w:fill="FFF2CC"/>
+            <w:noWrap/>
+            <w:vAlign w:val="center"/>
+            <w:hideMark/>
+          </w:tcPr>
+          <w:p>
+            <w:pPr>
+              <w:spacing w:after="0" w:line="240" w:lineRule="auto"/>
+              <w:jc w:val="center"/>
+              <w:rPr>
+                <w:rFonts w:ascii="Calibri" w:eastAsia="Times New Roman" w:hAnsi="Calibri" w:cs="Calibri"/>
+                <w:kern w:val="0"/>
+                <w:sz w:val="22"/>
+                <w:szCs w:val="22"/>
+                <w14:ligatures w14:val="none"/>
+              </w:rPr>
+            </w:pPr>
+            <w:r>
+              <w:rPr>
+                <w:rFonts w:ascii="Calibri" w:eastAsia="Times New Roman" w:hAnsi="Calibri" w:cs="Calibri"/>
+                <w:kern w:val="0"/>
+                <w:sz w:val="22"/>
+                <w:szCs w:val="22"/>
+                <w14:ligatures w14:val="none"/>
+              </w:rPr>
+              <w:t> </w:t>
+            </w:r>
+          </w:p>
+        </w:tc>
+        <w:tc>
+          <w:tcPr>
+            <w:tcW w:w="1520" w:type="dxa"/>
+            <w:tcBorders>
+              <w:top w:val="nil"/>
+              <w:left w:val="nil"/>
+              <w:bottom w:val="single" w:sz="4" w:space="0" w:color="auto"/>
+              <w:right w:val="single" w:sz="4" w:space="0" w:color="auto"/>
+            </w:tcBorders>
+            <w:shd w:val="clear" w:color="000000" w:fill="FFF2CC"/>
+            <w:noWrap/>
+            <w:vAlign w:val="center"/>
+            <w:hideMark/>
+          </w:tcPr>
+          <w:p>
+            <w:pPr>
+              <w:spacing w:after="0" w:line="240" w:lineRule="auto"/>
+              <w:jc w:val="center"/>
+              <w:rPr>
+                <w:rFonts w:ascii="Calibri" w:eastAsia="Times New Roman" w:hAnsi="Calibri" w:cs="Calibri"/>
+                <w:color w:val="000000"/>
+                <w:kern w:val="0"/>
+                <w:sz w:val="22"/>
+                <w:szCs w:val="22"/>
+                <w14:ligatures w14:val="none"/>
+              </w:rPr>
+            </w:pPr>
+            <w:r>
+              <w:rPr>
+                <w:rFonts w:ascii="Calibri" w:eastAsia="Times New Roman" w:hAnsi="Calibri" w:cs="Calibri"/>
+                <w:color w:val="000000"/>
+                <w:kern w:val="0"/>
+                <w:sz w:val="22"/>
+                <w:szCs w:val="22"/>
+                <w14:ligatures w14:val="none"/>
+              </w:rPr>
+              <w:t>26-Feb-25</w:t>
+            </w:r>
+          </w:p>
+        </w:tc>
+        <w:tc>
+          <w:tcPr>
+            <w:tcW w:w="1360" w:type="dxa"/>
+            <w:tcBorders>
+              <w:top w:val="nil"/>
+              <w:left w:val="nil"/>
+              <w:bottom w:val="single" w:sz="4" w:space="0" w:color="auto"/>
+              <w:right w:val="single" w:sz="4" w:space="0" w:color="auto"/>
+            </w:tcBorders>
+            <w:shd w:val="clear" w:color="000000" w:fill="FFF2CC"/>
+            <w:noWrap/>
+            <w:vAlign w:val="center"/>
+            <w:hideMark/>
+          </w:tcPr>
+          <w:p>
+            <w:pPr>
+              <w:spacing w:after="0" w:line="240" w:lineRule="auto"/>
+              <w:jc w:val="center"/>
+              <w:rPr>
+                <w:rFonts w:ascii="Calibri" w:eastAsia="Times New Roman" w:hAnsi="Calibri" w:cs="Calibri"/>
+                <w:color w:val="000000"/>
+                <w:kern w:val="0"/>
+                <w:sz w:val="22"/>
+                <w:szCs w:val="22"/>
+                <w14:ligatures w14:val="none"/>
+              </w:rPr>
+            </w:pPr>
+            <w:r>
+              <w:rPr>
+                <w:rFonts w:ascii="Calibri" w:eastAsia="Times New Roman" w:hAnsi="Calibri" w:cs="Calibri"/>
+                <w:color w:val="000000"/>
+                <w:kern w:val="0"/>
+                <w:sz w:val="22"/>
+                <w:szCs w:val="22"/>
+                <w14:ligatures w14:val="none"/>
+              </w:rPr>
+              <w:t>11-Mar-25</w:t>
+            </w:r>
+          </w:p>
+        </w:tc>
+      </w:tr>
+      <w:tr>
+        <w:trPr>
+          <w:trHeight w:val="315"/>
+        </w:trPr>
+        <w:tc>
+          <w:tcPr>
+            <w:tcW w:w="1080" w:type="dxa"/>
+            <w:tcBorders>
+              <w:top w:val="nil"/>
+              <w:left w:val="single" w:sz="4" w:space="0" w:color="auto"/>
+              <w:bottom w:val="single" w:sz="4" w:space="0" w:color="auto"/>
+              <w:right w:val="single" w:sz="4" w:space="0" w:color="auto"/>
+            </w:tcBorders>
+            <w:shd w:val="clear" w:color="000000" w:fill="FFF2CC"/>
+            <w:noWrap/>
+            <w:vAlign w:val="center"/>
+            <w:hideMark/>
+          </w:tcPr>
+          <w:p>
+            <w:pPr>
+              <w:spacing w:after="0" w:line="240" w:lineRule="auto"/>
+              <w:jc w:val="center"/>
+              <w:rPr>
+                <w:rFonts w:ascii="Calibri" w:eastAsia="Times New Roman" w:hAnsi="Calibri" w:cs="Calibri"/>
+                <w:color w:val="000000"/>
+                <w:kern w:val="0"/>
+                <w:sz w:val="22"/>
+                <w:szCs w:val="22"/>
+                <w14:ligatures w14:val="none"/>
+              </w:rPr>
+            </w:pPr>
+            <w:r>
+              <w:rPr>
+                <w:rFonts w:ascii="Calibri" w:eastAsia="Times New Roman" w:hAnsi="Calibri" w:cs="Calibri"/>
+                <w:color w:val="000000"/>
+                <w:kern w:val="0"/>
+                <w:sz w:val="22"/>
+                <w:szCs w:val="22"/>
+                <w14:ligatures w14:val="none"/>
+              </w:rPr>
+              <w:t>Sprint 6</w:t>
+            </w:r>
+          </w:p>
+        </w:tc>
+        <w:tc>
+          <w:tcPr>
+            <w:tcW w:w="4500" w:type="dxa"/>
+            <w:tcBorders>
+              <w:top w:val="nil"/>
+              <w:left w:val="nil"/>
+              <w:bottom w:val="single" w:sz="4" w:space="0" w:color="auto"/>
+              <w:right w:val="single" w:sz="4" w:space="0" w:color="auto"/>
+            </w:tcBorders>
+            <w:shd w:val="clear" w:color="000000" w:fill="FFF2CC"/>
+            <w:noWrap/>
+            <w:vAlign w:val="center"/>
+            <w:hideMark/>
+          </w:tcPr>
+          <w:p>
+            <w:pPr>
+              <w:spacing w:after="0" w:line="240" w:lineRule="auto"/>
+              <w:jc w:val="center"/>
+              <w:rPr>
+                <w:rFonts w:ascii="Times New Roman" w:eastAsia="Times New Roman" w:hAnsi="Times New Roman" w:cs="Times New Roman"/>
+                <w:color w:val="000000"/>
+                <w:kern w:val="0"/>
+                <w14:ligatures w14:val="none"/>
+              </w:rPr>
+            </w:pPr>
+            <w:r>
+              <w:rPr>
+                <w:rFonts w:ascii="Times New Roman" w:eastAsia="Times New Roman" w:hAnsi="Times New Roman" w:cs="Times New Roman"/>
+                <w:color w:val="000000"/>
+                <w:kern w:val="0"/>
+                <w14:ligatures w14:val="none"/>
+              </w:rPr>
+              <w:t>Finalization of the Project</w:t>
+            </w:r>
+          </w:p>
+        </w:tc>
+        <w:tc>
+          <w:tcPr>
+            <w:tcW w:w="1187" w:type="dxa"/>
+            <w:tcBorders>
+              <w:top w:val="nil"/>
+              <w:left w:val="nil"/>
+              <w:bottom w:val="single" w:sz="4" w:space="0" w:color="auto"/>
+              <w:right w:val="single" w:sz="4" w:space="0" w:color="auto"/>
+            </w:tcBorders>
+            <w:shd w:val="clear" w:color="000000" w:fill="FFF2CC"/>
+            <w:noWrap/>
+            <w:vAlign w:val="center"/>
+            <w:hideMark/>
+          </w:tcPr>
+          <w:p>
+            <w:pPr>
+              <w:spacing w:after="0" w:line="240" w:lineRule="auto"/>
+              <w:jc w:val="center"/>
+              <w:rPr>
+                <w:rFonts w:ascii="Calibri" w:eastAsia="Times New Roman" w:hAnsi="Calibri" w:cs="Calibri"/>
+                <w:kern w:val="0"/>
+                <w:sz w:val="22"/>
+                <w:szCs w:val="22"/>
+                <w14:ligatures w14:val="none"/>
+              </w:rPr>
+            </w:pPr>
+            <w:r>
+              <w:rPr>
+                <w:rFonts w:ascii="Calibri" w:eastAsia="Times New Roman" w:hAnsi="Calibri" w:cs="Calibri"/>
+                <w:kern w:val="0"/>
+                <w:sz w:val="22"/>
+                <w:szCs w:val="22"/>
+                <w14:ligatures w14:val="none"/>
+              </w:rPr>
+              <w:t> </w:t>
+            </w:r>
+          </w:p>
+        </w:tc>
+        <w:tc>
+          <w:tcPr>
+            <w:tcW w:w="1520" w:type="dxa"/>
+            <w:tcBorders>
+              <w:top w:val="nil"/>
+              <w:left w:val="nil"/>
+              <w:bottom w:val="single" w:sz="4" w:space="0" w:color="auto"/>
+              <w:right w:val="single" w:sz="4" w:space="0" w:color="auto"/>
+            </w:tcBorders>
+            <w:shd w:val="clear" w:color="000000" w:fill="FFF2CC"/>
+            <w:noWrap/>
+            <w:vAlign w:val="center"/>
+            <w:hideMark/>
+          </w:tcPr>
+          <w:p>
+            <w:pPr>
+              <w:spacing w:after="0" w:line="240" w:lineRule="auto"/>
+              <w:jc w:val="center"/>
+              <w:rPr>
+                <w:rFonts w:ascii="Calibri" w:eastAsia="Times New Roman" w:hAnsi="Calibri" w:cs="Calibri"/>
+                <w:color w:val="000000"/>
+                <w:kern w:val="0"/>
+                <w:sz w:val="22"/>
+                <w:szCs w:val="22"/>
+                <w14:ligatures w14:val="none"/>
+              </w:rPr>
+            </w:pPr>
+            <w:r>
+              <w:rPr>
+                <w:rFonts w:ascii="Calibri" w:eastAsia="Times New Roman" w:hAnsi="Calibri" w:cs="Calibri"/>
+                <w:color w:val="000000"/>
+                <w:kern w:val="0"/>
+                <w:sz w:val="22"/>
+                <w:szCs w:val="22"/>
+                <w14:ligatures w14:val="none"/>
+              </w:rPr>
+              <w:t>12-Mar-25</w:t>
+            </w:r>
+          </w:p>
+        </w:tc>
+        <w:tc>
+          <w:tcPr>
+            <w:tcW w:w="1360" w:type="dxa"/>
+            <w:tcBorders>
+              <w:top w:val="nil"/>
+              <w:left w:val="nil"/>
+              <w:bottom w:val="single" w:sz="4" w:space="0" w:color="auto"/>
+              <w:right w:val="single" w:sz="4" w:space="0" w:color="auto"/>
+            </w:tcBorders>
+            <w:shd w:val="clear" w:color="000000" w:fill="FFF2CC"/>
+            <w:noWrap/>
+            <w:vAlign w:val="center"/>
+            <w:hideMark/>
+          </w:tcPr>
+          <w:p>
+            <w:pPr>
+              <w:spacing w:after="0" w:line="240" w:lineRule="auto"/>
+              <w:jc w:val="center"/>
+              <w:rPr>
+                <w:rFonts w:ascii="Calibri" w:eastAsia="Times New Roman" w:hAnsi="Calibri" w:cs="Calibri"/>
+                <w:color w:val="000000"/>
+                <w:kern w:val="0"/>
+                <w:sz w:val="22"/>
+                <w:szCs w:val="22"/>
+                <w14:ligatures w14:val="none"/>
+              </w:rPr>
+            </w:pPr>
+            <w:r>
+              <w:rPr>
+                <w:rFonts w:ascii="Calibri" w:eastAsia="Times New Roman" w:hAnsi="Calibri" w:cs="Calibri"/>
+                <w:color w:val="000000"/>
+                <w:kern w:val="0"/>
+                <w:sz w:val="22"/>
+                <w:szCs w:val="22"/>
+                <w14:ligatures w14:val="none"/>
+              </w:rPr>
+              <w:t>25-Mar-25</w:t>
+            </w:r>
+          </w:p>
+        </w:tc>
+      </w:tr>
+    </w:tbl>
+    <w:p>
+      <w:pPr>
+        <w:ind w:left="720"/>
+      </w:pPr>
+    </w:p>
     <w:p>
       <w:pPr>
         <w:numPr>
@@ -287,7 +1988,7 @@
     <w:p>
       <w:r>
         <w:pict w14:anchorId="3F1A2614">
-          <v:rect id="_x0000_i1071" style="width:0;height:1.5pt" o:hralign="center" o:hrstd="t" o:hr="t" fillcolor="#a0a0a0" stroked="f"/>
+          <v:rect id="_x0000_i1029" style="width:0;height:1.5pt" o:hralign="center" o:hrstd="t" o:hr="t" fillcolor="#a0a0a0" stroked="f"/>
         </w:pict>
       </w:r>
     </w:p>
@@ -349,7 +2050,7 @@
     <w:p>
       <w:r>
         <w:pict w14:anchorId="7BEF5BE0">
-          <v:rect id="_x0000_i1073" style="width:0;height:1.5pt" o:hralign="center" o:hrstd="t" o:hr="t" fillcolor="#a0a0a0" stroked="f"/>
+          <v:rect id="_x0000_i1030" style="width:0;height:1.5pt" o:hralign="center" o:hrstd="t" o:hr="t" fillcolor="#a0a0a0" stroked="f"/>
         </w:pict>
       </w:r>
     </w:p>
@@ -592,7 +2293,7 @@
         <w:sz w:val="20"/>
       </w:rPr>
     </w:lvl>
-    <w:lvl w:ilvl="1" w:tentative="1">
+    <w:lvl w:ilvl="1">
       <w:start w:val="1"/>
       <w:numFmt w:val="bullet"/>
       <w:lvlText w:val="o"/>

</xml_diff>